<commit_message>
Add tests with combined usage of docxRaw and docxTable
</commit_message>
<xml_diff>
--- a/test/raw.docx
+++ b/test/raw.docx
@@ -79,10 +79,10 @@
         <w:tblInd w:w="0" w:type="dxa"/>
         <w:tblLayout w:type="fixed"/>
         <w:tblCellMar>
-          <w:top w:w="0" w:type="dxa"/>
-          <w:left w:w="0" w:type="dxa"/>
-          <w:bottom w:w="0" w:type="dxa"/>
-          <w:right w:w="0" w:type="dxa"/>
+          <w:top w:w="55" w:type="dxa"/>
+          <w:left w:w="55" w:type="dxa"/>
+          <w:bottom w:w="55" w:type="dxa"/>
+          <w:right w:w="55" w:type="dxa"/>
         </w:tblCellMar>
       </w:tblPr>
       <w:tblGrid>
@@ -93,7 +93,12 @@
         <w:tc>
           <w:tcPr>
             <w:tcW w:w="9638" w:type="dxa"/>
-            <w:tcBorders/>
+            <w:tcBorders>
+              <w:top w:val="single" w:sz="2" w:space="0" w:color="000000"/>
+              <w:left w:val="single" w:sz="2" w:space="0" w:color="000000"/>
+              <w:bottom w:val="single" w:sz="2" w:space="0" w:color="000000"/>
+              <w:right w:val="single" w:sz="2" w:space="0" w:color="000000"/>
+            </w:tcBorders>
           </w:tcPr>
           <w:p>
             <w:pPr>
@@ -102,10 +107,24 @@
               <w:suppressLineNumbers/>
               <w:bidi w:val="0"/>
               <w:jc w:val="left"/>
-              <w:rPr/>
+              <w:rPr>
+                <w:rFonts w:ascii="Liberation Serif" w:hAnsi="Liberation Serif" w:eastAsia="Noto Serif CJK SC" w:cs="Lohit Devanagari"/>
+                <w:color w:val="auto"/>
+                <w:kern w:val="2"/>
+                <w:sz w:val="24"/>
+                <w:szCs w:val="24"/>
+                <w:lang w:val="en-US" w:eastAsia="zh-CN" w:bidi="hi-IN"/>
+              </w:rPr>
             </w:pPr>
             <w:r>
-              <w:rPr/>
+              <w:rPr>
+                <w:rFonts w:eastAsia="Noto Serif CJK SC" w:cs="Lohit Devanagari"/>
+                <w:color w:val="auto"/>
+                <w:kern w:val="2"/>
+                <w:sz w:val="24"/>
+                <w:szCs w:val="24"/>
+                <w:lang w:val="en-US" w:eastAsia="zh-CN" w:bidi="hi-IN"/>
+              </w:rPr>
               <w:t>{{docxRaw xml=xmlTableCell replaceParentElement="w:tc"}}</w:t>
             </w:r>
           </w:p>
@@ -116,7 +135,11 @@
         <w:tc>
           <w:tcPr>
             <w:tcW w:w="9638" w:type="dxa"/>
-            <w:tcBorders/>
+            <w:tcBorders>
+              <w:left w:val="single" w:sz="2" w:space="0" w:color="000000"/>
+              <w:bottom w:val="single" w:sz="2" w:space="0" w:color="000000"/>
+              <w:right w:val="single" w:sz="2" w:space="0" w:color="000000"/>
+            </w:tcBorders>
           </w:tcPr>
           <w:p>
             <w:pPr>
@@ -125,10 +148,24 @@
               <w:suppressLineNumbers/>
               <w:bidi w:val="0"/>
               <w:jc w:val="left"/>
-              <w:rPr/>
+              <w:rPr>
+                <w:rFonts w:ascii="Liberation Serif" w:hAnsi="Liberation Serif" w:eastAsia="Noto Serif CJK SC" w:cs="Lohit Devanagari"/>
+                <w:color w:val="auto"/>
+                <w:kern w:val="2"/>
+                <w:sz w:val="24"/>
+                <w:szCs w:val="24"/>
+                <w:lang w:val="en-US" w:eastAsia="zh-CN" w:bidi="hi-IN"/>
+              </w:rPr>
             </w:pPr>
             <w:r>
-              <w:rPr/>
+              <w:rPr>
+                <w:rFonts w:eastAsia="Noto Serif CJK SC" w:cs="Lohit Devanagari"/>
+                <w:color w:val="auto"/>
+                <w:kern w:val="2"/>
+                <w:sz w:val="24"/>
+                <w:szCs w:val="24"/>
+                <w:lang w:val="en-US" w:eastAsia="zh-CN" w:bidi="hi-IN"/>
+              </w:rPr>
               <w:t>{{docxRaw xml=xmlInvalidTableCell replaceParentElement="w:tc"}}</w:t>
             </w:r>
           </w:p>
@@ -155,35 +192,171 @@
       </w:pPr>
       <w:r>
         <w:rPr/>
-        <w:t>{{docxRaw xml=xmlTable replaceParentElement="w:</w:t>
-      </w:r>
-      <w:r>
-        <w:rPr/>
-        <w:t>p</w:t>
-      </w:r>
-      <w:r>
-        <w:rPr/>
-        <w:t>"}}</w:t>
-      </w:r>
-    </w:p>
-    <w:p>
-      <w:pPr>
-        <w:pStyle w:val="Normal"/>
-        <w:bidi w:val="0"/>
-        <w:jc w:val="left"/>
-        <w:rPr/>
-      </w:pPr>
-      <w:r>
-        <w:rPr/>
-        <w:t>{{docxRaw xml=xml</w:t>
-      </w:r>
-      <w:r>
-        <w:rPr/>
-        <w:t>Invalid</w:t>
-      </w:r>
-      <w:r>
-        <w:rPr/>
-        <w:t>Table replaceParentElement="w:p"}}</w:t>
+        <w:t>{{docxRaw xml=xmlTable replaceParentElement="w:p"}}</w:t>
+      </w:r>
+    </w:p>
+    <w:p>
+      <w:pPr>
+        <w:pStyle w:val="Normal"/>
+        <w:bidi w:val="0"/>
+        <w:jc w:val="left"/>
+        <w:rPr/>
+      </w:pPr>
+      <w:r>
+        <w:rPr/>
+        <w:t>{{docxRaw xml=xmlInvalidTable replaceParentElement="w:p"}}</w:t>
+      </w:r>
+    </w:p>
+    <w:p>
+      <w:pPr>
+        <w:pStyle w:val="Normal"/>
+        <w:bidi w:val="0"/>
+        <w:jc w:val="left"/>
+        <w:rPr/>
+      </w:pPr>
+      <w:r>
+        <w:rPr/>
+      </w:r>
+    </w:p>
+    <w:tbl>
+      <w:tblPr>
+        <w:tblW w:w="9638" w:type="dxa"/>
+        <w:jc w:val="left"/>
+        <w:tblInd w:w="0" w:type="dxa"/>
+        <w:tblLayout w:type="fixed"/>
+        <w:tblCellMar>
+          <w:top w:w="55" w:type="dxa"/>
+          <w:left w:w="55" w:type="dxa"/>
+          <w:bottom w:w="55" w:type="dxa"/>
+          <w:right w:w="55" w:type="dxa"/>
+        </w:tblCellMar>
+      </w:tblPr>
+      <w:tblGrid>
+        <w:gridCol w:w="9638"/>
+      </w:tblGrid>
+      <w:tr>
+        <w:trPr/>
+        <w:tc>
+          <w:tcPr>
+            <w:tcW w:w="9638" w:type="dxa"/>
+            <w:tcBorders>
+              <w:top w:val="single" w:sz="2" w:space="0" w:color="000000"/>
+              <w:left w:val="single" w:sz="2" w:space="0" w:color="000000"/>
+              <w:bottom w:val="single" w:sz="2" w:space="0" w:color="000000"/>
+              <w:right w:val="single" w:sz="2" w:space="0" w:color="000000"/>
+            </w:tcBorders>
+          </w:tcPr>
+          <w:p>
+            <w:pPr>
+              <w:pStyle w:val="TableContents"/>
+              <w:widowControl w:val="false"/>
+              <w:rPr/>
+            </w:pPr>
+            <w:r>
+              <w:rPr/>
+              <w:t xml:space="preserve">{{#docxTable columns=xmlDynamicTableColumnsItems rows=xmlDynamicTableRowsItems}}{{docxRaw xml=this </w:t>
+            </w:r>
+            <w:r>
+              <w:rPr>
+                <w:rFonts w:eastAsia="Noto Serif CJK SC" w:cs="Lohit Devanagari"/>
+                <w:color w:val="auto"/>
+                <w:kern w:val="2"/>
+                <w:sz w:val="24"/>
+                <w:szCs w:val="24"/>
+                <w:lang w:val="en-US" w:eastAsia="zh-CN" w:bidi="hi-IN"/>
+              </w:rPr>
+              <w:t>replaceParentElement="w:r"}}{{/docxTable}}</w:t>
+            </w:r>
+          </w:p>
+        </w:tc>
+      </w:tr>
+    </w:tbl>
+    <w:p>
+      <w:pPr>
+        <w:pStyle w:val="Normal"/>
+        <w:bidi w:val="0"/>
+        <w:jc w:val="left"/>
+        <w:rPr/>
+      </w:pPr>
+      <w:r>
+        <w:rPr/>
+      </w:r>
+    </w:p>
+    <w:tbl>
+      <w:tblPr>
+        <w:tblW w:w="9638" w:type="dxa"/>
+        <w:jc w:val="left"/>
+        <w:tblInd w:w="0" w:type="dxa"/>
+        <w:tblLayout w:type="fixed"/>
+        <w:tblCellMar>
+          <w:top w:w="55" w:type="dxa"/>
+          <w:left w:w="55" w:type="dxa"/>
+          <w:bottom w:w="55" w:type="dxa"/>
+          <w:right w:w="55" w:type="dxa"/>
+        </w:tblCellMar>
+      </w:tblPr>
+      <w:tblGrid>
+        <w:gridCol w:w="9638"/>
+      </w:tblGrid>
+      <w:tr>
+        <w:trPr/>
+        <w:tc>
+          <w:tcPr>
+            <w:tcW w:w="9638" w:type="dxa"/>
+            <w:tcBorders>
+              <w:top w:val="single" w:sz="2" w:space="0" w:color="000000"/>
+              <w:left w:val="single" w:sz="2" w:space="0" w:color="000000"/>
+              <w:bottom w:val="single" w:sz="2" w:space="0" w:color="000000"/>
+              <w:right w:val="single" w:sz="2" w:space="0" w:color="000000"/>
+            </w:tcBorders>
+          </w:tcPr>
+          <w:p>
+            <w:pPr>
+              <w:pStyle w:val="TableContents"/>
+              <w:widowControl w:val="false"/>
+              <w:rPr/>
+            </w:pPr>
+            <w:r>
+              <w:rPr/>
+              <w:t>Static column header</w:t>
+            </w:r>
+          </w:p>
+        </w:tc>
+      </w:tr>
+      <w:tr>
+        <w:trPr/>
+        <w:tc>
+          <w:tcPr>
+            <w:tcW w:w="9638" w:type="dxa"/>
+            <w:tcBorders>
+              <w:left w:val="single" w:sz="2" w:space="0" w:color="000000"/>
+              <w:bottom w:val="single" w:sz="2" w:space="0" w:color="000000"/>
+              <w:right w:val="single" w:sz="2" w:space="0" w:color="000000"/>
+            </w:tcBorders>
+          </w:tcPr>
+          <w:p>
+            <w:pPr>
+              <w:pStyle w:val="TableContents"/>
+              <w:widowControl w:val="false"/>
+              <w:rPr/>
+            </w:pPr>
+            <w:r>
+              <w:rPr/>
+              <w:t>{{#docxTable xmlStaticTableRowsItems}}{{docxRaw xml=firstColumn replaceParentElement="w:r"}}{{/docxTable}}</w:t>
+            </w:r>
+          </w:p>
+        </w:tc>
+      </w:tr>
+    </w:tbl>
+    <w:p>
+      <w:pPr>
+        <w:pStyle w:val="Normal"/>
+        <w:bidi w:val="0"/>
+        <w:jc w:val="left"/>
+        <w:rPr/>
+      </w:pPr>
+      <w:r>
+        <w:rPr/>
       </w:r>
     </w:p>
     <w:sectPr>
@@ -319,5 +492,28 @@
     </w:pPr>
     <w:rPr/>
   </w:style>
+  <w:style w:type="paragraph" w:styleId="TableContents">
+    <w:name w:val="Table Contents"/>
+    <w:basedOn w:val="Normal"/>
+    <w:qFormat/>
+    <w:pPr>
+      <w:widowControl w:val="false"/>
+      <w:suppressLineNumbers/>
+    </w:pPr>
+    <w:rPr/>
+  </w:style>
+  <w:style w:type="paragraph" w:styleId="TableHeading">
+    <w:name w:val="Table Heading"/>
+    <w:basedOn w:val="TableContents"/>
+    <w:qFormat/>
+    <w:pPr>
+      <w:suppressLineNumbers/>
+      <w:jc w:val="center"/>
+    </w:pPr>
+    <w:rPr>
+      <w:b/>
+      <w:bCs/>
+    </w:rPr>
+  </w:style>
 </w:styles>
 </file>
</xml_diff>